<commit_message>
architecture the first sketches
</commit_message>
<xml_diff>
--- a/Technical_Specification/Техническое задание.docx
+++ b/Technical_Specification/Техническое задание.docx
@@ -31,15 +31,7 @@
         <w:rPr>
           <w:lang w:val="en-US"/>
         </w:rPr>
-        <w:t xml:space="preserve">Centralized Control of </w:t>
-      </w:r>
-      <w:bookmarkStart w:id="0" w:name="_GoBack"/>
-      <w:bookmarkEnd w:id="0"/>
-      <w:r>
-        <w:rPr>
-          <w:lang w:val="en-US"/>
-        </w:rPr>
-        <w:t>Autopilots</w:t>
+        <w:t>Centralized Control of Autopilots</w:t>
       </w:r>
     </w:p>
     <w:p>
@@ -54,7 +46,6 @@
           <w:lang w:val="en-US"/>
         </w:rPr>
       </w:pPr>
-      <w:bookmarkStart w:id="1" w:name="_Toc32951900"/>
     </w:p>
     <w:p>
       <w:pPr>
@@ -65,10 +56,11 @@
         </w:numPr>
         <w:ind w:left="432" w:hanging="432"/>
       </w:pPr>
+      <w:bookmarkStart w:id="0" w:name="_Toc33060625"/>
       <w:r>
         <w:t>СОДЕРЖАНИЕ:</w:t>
       </w:r>
-      <w:bookmarkEnd w:id="1"/>
+      <w:bookmarkEnd w:id="0"/>
     </w:p>
     <w:p>
       <w:pPr>
@@ -91,7 +83,7 @@
       <w:r>
         <w:fldChar w:fldCharType="separate"/>
       </w:r>
-      <w:hyperlink w:anchor="_Toc32951900" w:history="1">
+      <w:hyperlink w:anchor="_Toc33060625" w:history="1">
         <w:r>
           <w:rPr>
             <w:rStyle w:val="ae"/>
@@ -118,7 +110,7 @@
             <w:noProof/>
             <w:webHidden/>
           </w:rPr>
-          <w:instrText xml:space="preserve"> PAGEREF _Toc32951900 \h </w:instrText>
+          <w:instrText xml:space="preserve"> PAGEREF _Toc33060625 \h </w:instrText>
         </w:r>
         <w:r>
           <w:rPr>
@@ -161,13 +153,13 @@
           <w:lang w:eastAsia="ru-RU"/>
         </w:rPr>
       </w:pPr>
-      <w:hyperlink w:anchor="_Toc32951901" w:history="1">
+      <w:hyperlink w:anchor="_Toc33060626" w:history="1">
         <w:r>
           <w:rPr>
             <w:rStyle w:val="ae"/>
             <w:noProof/>
           </w:rPr>
-          <w:t>1. Допущения и условности</w:t>
+          <w:t>1. Понятия</w:t>
         </w:r>
         <w:r>
           <w:rPr>
@@ -188,7 +180,7 @@
             <w:noProof/>
             <w:webHidden/>
           </w:rPr>
-          <w:instrText xml:space="preserve"> PAGEREF _Toc32951901 \h </w:instrText>
+          <w:instrText xml:space="preserve"> PAGEREF _Toc33060626 \h </w:instrText>
         </w:r>
         <w:r>
           <w:rPr>
@@ -231,13 +223,13 @@
           <w:lang w:eastAsia="ru-RU"/>
         </w:rPr>
       </w:pPr>
-      <w:hyperlink w:anchor="_Toc32951902" w:history="1">
+      <w:hyperlink w:anchor="_Toc33060627" w:history="1">
         <w:r>
           <w:rPr>
             <w:rStyle w:val="ae"/>
             <w:noProof/>
           </w:rPr>
-          <w:t>2. Свойства элементов</w:t>
+          <w:t>2. Допущения и условности</w:t>
         </w:r>
         <w:r>
           <w:rPr>
@@ -258,7 +250,7 @@
             <w:noProof/>
             <w:webHidden/>
           </w:rPr>
-          <w:instrText xml:space="preserve"> PAGEREF _Toc32951902 \h </w:instrText>
+          <w:instrText xml:space="preserve"> PAGEREF _Toc33060627 \h </w:instrText>
         </w:r>
         <w:r>
           <w:rPr>
@@ -301,13 +293,13 @@
           <w:lang w:eastAsia="ru-RU"/>
         </w:rPr>
       </w:pPr>
-      <w:hyperlink w:anchor="_Toc32951903" w:history="1">
+      <w:hyperlink w:anchor="_Toc33060628" w:history="1">
         <w:r>
           <w:rPr>
             <w:rStyle w:val="ae"/>
             <w:noProof/>
           </w:rPr>
-          <w:t>3. Возможность редактировать условия</w:t>
+          <w:t>3. Графический интерфейс</w:t>
         </w:r>
         <w:r>
           <w:rPr>
@@ -328,7 +320,7 @@
             <w:noProof/>
             <w:webHidden/>
           </w:rPr>
-          <w:instrText xml:space="preserve"> PAGEREF _Toc32951903 \h </w:instrText>
+          <w:instrText xml:space="preserve"> PAGEREF _Toc33060628 \h </w:instrText>
         </w:r>
         <w:r>
           <w:rPr>
@@ -371,13 +363,27 @@
           <w:lang w:eastAsia="ru-RU"/>
         </w:rPr>
       </w:pPr>
-      <w:hyperlink w:anchor="_Toc32951904" w:history="1">
+      <w:hyperlink w:anchor="_Toc33060629" w:history="1">
         <w:r>
           <w:rPr>
             <w:rStyle w:val="ae"/>
             <w:noProof/>
           </w:rPr>
-          <w:t>4. Требования к системе</w:t>
+          <w:t>4. Внешн</w:t>
+        </w:r>
+        <w:r>
+          <w:rPr>
+            <w:rStyle w:val="ae"/>
+            <w:noProof/>
+          </w:rPr>
+          <w:t>и</w:t>
+        </w:r>
+        <w:r>
+          <w:rPr>
+            <w:rStyle w:val="ae"/>
+            <w:noProof/>
+          </w:rPr>
+          <w:t>й вид</w:t>
         </w:r>
         <w:r>
           <w:rPr>
@@ -398,77 +404,7 @@
             <w:noProof/>
             <w:webHidden/>
           </w:rPr>
-          <w:instrText xml:space="preserve"> PAGEREF _Toc32951904 \h </w:instrText>
-        </w:r>
-        <w:r>
-          <w:rPr>
-            <w:noProof/>
-            <w:webHidden/>
-          </w:rPr>
-        </w:r>
-        <w:r>
-          <w:rPr>
-            <w:noProof/>
-            <w:webHidden/>
-          </w:rPr>
-          <w:fldChar w:fldCharType="separate"/>
-        </w:r>
-        <w:r>
-          <w:rPr>
-            <w:noProof/>
-            <w:webHidden/>
-          </w:rPr>
-          <w:t>2</w:t>
-        </w:r>
-        <w:r>
-          <w:rPr>
-            <w:noProof/>
-            <w:webHidden/>
-          </w:rPr>
-          <w:fldChar w:fldCharType="end"/>
-        </w:r>
-      </w:hyperlink>
-    </w:p>
-    <w:p>
-      <w:pPr>
-        <w:pStyle w:val="11"/>
-        <w:tabs>
-          <w:tab w:val="right" w:leader="dot" w:pos="10763"/>
-        </w:tabs>
-        <w:rPr>
-          <w:rFonts w:asciiTheme="minorHAnsi" w:eastAsiaTheme="minorEastAsia" w:hAnsiTheme="minorHAnsi"/>
-          <w:noProof/>
-          <w:lang w:eastAsia="ru-RU"/>
-        </w:rPr>
-      </w:pPr>
-      <w:hyperlink w:anchor="_Toc32951905" w:history="1">
-        <w:r>
-          <w:rPr>
-            <w:rStyle w:val="ae"/>
-            <w:noProof/>
-          </w:rPr>
-          <w:t>Источники</w:t>
-        </w:r>
-        <w:r>
-          <w:rPr>
-            <w:noProof/>
-            <w:webHidden/>
-          </w:rPr>
-          <w:tab/>
-        </w:r>
-        <w:r>
-          <w:rPr>
-            <w:noProof/>
-            <w:webHidden/>
-          </w:rPr>
-          <w:fldChar w:fldCharType="begin"/>
-        </w:r>
-        <w:r>
-          <w:rPr>
-            <w:noProof/>
-            <w:webHidden/>
-          </w:rPr>
-          <w:instrText xml:space="preserve"> PAGEREF _Toc32951905 \h </w:instrText>
+          <w:instrText xml:space="preserve"> PAGEREF _Toc33060629 \h </w:instrText>
         </w:r>
         <w:r>
           <w:rPr>
@@ -501,6 +437,356 @@
     </w:p>
     <w:p>
       <w:pPr>
+        <w:pStyle w:val="11"/>
+        <w:tabs>
+          <w:tab w:val="right" w:leader="dot" w:pos="10763"/>
+        </w:tabs>
+        <w:rPr>
+          <w:rFonts w:asciiTheme="minorHAnsi" w:eastAsiaTheme="minorEastAsia" w:hAnsiTheme="minorHAnsi"/>
+          <w:noProof/>
+          <w:lang w:eastAsia="ru-RU"/>
+        </w:rPr>
+      </w:pPr>
+      <w:hyperlink w:anchor="_Toc33060630" w:history="1">
+        <w:r>
+          <w:rPr>
+            <w:rStyle w:val="ae"/>
+            <w:noProof/>
+          </w:rPr>
+          <w:t>5. Возможности просмотра</w:t>
+        </w:r>
+        <w:r>
+          <w:rPr>
+            <w:noProof/>
+            <w:webHidden/>
+          </w:rPr>
+          <w:tab/>
+        </w:r>
+        <w:r>
+          <w:rPr>
+            <w:noProof/>
+            <w:webHidden/>
+          </w:rPr>
+          <w:fldChar w:fldCharType="begin"/>
+        </w:r>
+        <w:r>
+          <w:rPr>
+            <w:noProof/>
+            <w:webHidden/>
+          </w:rPr>
+          <w:instrText xml:space="preserve"> PAGEREF _Toc33060630 \h </w:instrText>
+        </w:r>
+        <w:r>
+          <w:rPr>
+            <w:noProof/>
+            <w:webHidden/>
+          </w:rPr>
+        </w:r>
+        <w:r>
+          <w:rPr>
+            <w:noProof/>
+            <w:webHidden/>
+          </w:rPr>
+          <w:fldChar w:fldCharType="separate"/>
+        </w:r>
+        <w:r>
+          <w:rPr>
+            <w:noProof/>
+            <w:webHidden/>
+          </w:rPr>
+          <w:t>3</w:t>
+        </w:r>
+        <w:r>
+          <w:rPr>
+            <w:noProof/>
+            <w:webHidden/>
+          </w:rPr>
+          <w:fldChar w:fldCharType="end"/>
+        </w:r>
+      </w:hyperlink>
+    </w:p>
+    <w:p>
+      <w:pPr>
+        <w:pStyle w:val="11"/>
+        <w:tabs>
+          <w:tab w:val="right" w:leader="dot" w:pos="10763"/>
+        </w:tabs>
+        <w:rPr>
+          <w:rFonts w:asciiTheme="minorHAnsi" w:eastAsiaTheme="minorEastAsia" w:hAnsiTheme="minorHAnsi"/>
+          <w:noProof/>
+          <w:lang w:eastAsia="ru-RU"/>
+        </w:rPr>
+      </w:pPr>
+      <w:hyperlink w:anchor="_Toc33060631" w:history="1">
+        <w:r>
+          <w:rPr>
+            <w:rStyle w:val="ae"/>
+            <w:noProof/>
+          </w:rPr>
+          <w:t>6. Свойства элементов</w:t>
+        </w:r>
+        <w:r>
+          <w:rPr>
+            <w:noProof/>
+            <w:webHidden/>
+          </w:rPr>
+          <w:tab/>
+        </w:r>
+        <w:r>
+          <w:rPr>
+            <w:noProof/>
+            <w:webHidden/>
+          </w:rPr>
+          <w:fldChar w:fldCharType="begin"/>
+        </w:r>
+        <w:r>
+          <w:rPr>
+            <w:noProof/>
+            <w:webHidden/>
+          </w:rPr>
+          <w:instrText xml:space="preserve"> PAGEREF _Toc33060631 \h </w:instrText>
+        </w:r>
+        <w:r>
+          <w:rPr>
+            <w:noProof/>
+            <w:webHidden/>
+          </w:rPr>
+        </w:r>
+        <w:r>
+          <w:rPr>
+            <w:noProof/>
+            <w:webHidden/>
+          </w:rPr>
+          <w:fldChar w:fldCharType="separate"/>
+        </w:r>
+        <w:r>
+          <w:rPr>
+            <w:noProof/>
+            <w:webHidden/>
+          </w:rPr>
+          <w:t>3</w:t>
+        </w:r>
+        <w:r>
+          <w:rPr>
+            <w:noProof/>
+            <w:webHidden/>
+          </w:rPr>
+          <w:fldChar w:fldCharType="end"/>
+        </w:r>
+      </w:hyperlink>
+    </w:p>
+    <w:p>
+      <w:pPr>
+        <w:pStyle w:val="11"/>
+        <w:tabs>
+          <w:tab w:val="right" w:leader="dot" w:pos="10763"/>
+        </w:tabs>
+        <w:rPr>
+          <w:rFonts w:asciiTheme="minorHAnsi" w:eastAsiaTheme="minorEastAsia" w:hAnsiTheme="minorHAnsi"/>
+          <w:noProof/>
+          <w:lang w:eastAsia="ru-RU"/>
+        </w:rPr>
+      </w:pPr>
+      <w:hyperlink w:anchor="_Toc33060632" w:history="1">
+        <w:r>
+          <w:rPr>
+            <w:rStyle w:val="ae"/>
+            <w:noProof/>
+          </w:rPr>
+          <w:t>7. Возможность редактировать условия</w:t>
+        </w:r>
+        <w:r>
+          <w:rPr>
+            <w:noProof/>
+            <w:webHidden/>
+          </w:rPr>
+          <w:tab/>
+        </w:r>
+        <w:r>
+          <w:rPr>
+            <w:noProof/>
+            <w:webHidden/>
+          </w:rPr>
+          <w:fldChar w:fldCharType="begin"/>
+        </w:r>
+        <w:r>
+          <w:rPr>
+            <w:noProof/>
+            <w:webHidden/>
+          </w:rPr>
+          <w:instrText xml:space="preserve"> PAGEREF _Toc33060632 \h </w:instrText>
+        </w:r>
+        <w:r>
+          <w:rPr>
+            <w:noProof/>
+            <w:webHidden/>
+          </w:rPr>
+        </w:r>
+        <w:r>
+          <w:rPr>
+            <w:noProof/>
+            <w:webHidden/>
+          </w:rPr>
+          <w:fldChar w:fldCharType="separate"/>
+        </w:r>
+        <w:r>
+          <w:rPr>
+            <w:noProof/>
+            <w:webHidden/>
+          </w:rPr>
+          <w:t>4</w:t>
+        </w:r>
+        <w:r>
+          <w:rPr>
+            <w:noProof/>
+            <w:webHidden/>
+          </w:rPr>
+          <w:fldChar w:fldCharType="end"/>
+        </w:r>
+      </w:hyperlink>
+    </w:p>
+    <w:p>
+      <w:pPr>
+        <w:pStyle w:val="11"/>
+        <w:tabs>
+          <w:tab w:val="right" w:leader="dot" w:pos="10763"/>
+        </w:tabs>
+        <w:rPr>
+          <w:rFonts w:asciiTheme="minorHAnsi" w:eastAsiaTheme="minorEastAsia" w:hAnsiTheme="minorHAnsi"/>
+          <w:noProof/>
+          <w:lang w:eastAsia="ru-RU"/>
+        </w:rPr>
+      </w:pPr>
+      <w:hyperlink w:anchor="_Toc33060633" w:history="1">
+        <w:r>
+          <w:rPr>
+            <w:rStyle w:val="ae"/>
+            <w:noProof/>
+          </w:rPr>
+          <w:t>8. Требования к Централизованному Контролю Автопилотов</w:t>
+        </w:r>
+        <w:r>
+          <w:rPr>
+            <w:noProof/>
+            <w:webHidden/>
+          </w:rPr>
+          <w:tab/>
+        </w:r>
+        <w:r>
+          <w:rPr>
+            <w:noProof/>
+            <w:webHidden/>
+          </w:rPr>
+          <w:fldChar w:fldCharType="begin"/>
+        </w:r>
+        <w:r>
+          <w:rPr>
+            <w:noProof/>
+            <w:webHidden/>
+          </w:rPr>
+          <w:instrText xml:space="preserve"> PAGEREF _Toc33060633 \h </w:instrText>
+        </w:r>
+        <w:r>
+          <w:rPr>
+            <w:noProof/>
+            <w:webHidden/>
+          </w:rPr>
+        </w:r>
+        <w:r>
+          <w:rPr>
+            <w:noProof/>
+            <w:webHidden/>
+          </w:rPr>
+          <w:fldChar w:fldCharType="separate"/>
+        </w:r>
+        <w:r>
+          <w:rPr>
+            <w:noProof/>
+            <w:webHidden/>
+          </w:rPr>
+          <w:t>4</w:t>
+        </w:r>
+        <w:r>
+          <w:rPr>
+            <w:noProof/>
+            <w:webHidden/>
+          </w:rPr>
+          <w:fldChar w:fldCharType="end"/>
+        </w:r>
+      </w:hyperlink>
+    </w:p>
+    <w:p>
+      <w:pPr>
+        <w:pStyle w:val="11"/>
+        <w:tabs>
+          <w:tab w:val="right" w:leader="dot" w:pos="10763"/>
+        </w:tabs>
+        <w:rPr>
+          <w:rFonts w:asciiTheme="minorHAnsi" w:eastAsiaTheme="minorEastAsia" w:hAnsiTheme="minorHAnsi"/>
+          <w:noProof/>
+          <w:lang w:eastAsia="ru-RU"/>
+        </w:rPr>
+      </w:pPr>
+      <w:hyperlink w:anchor="_Toc33060634" w:history="1">
+        <w:r>
+          <w:rPr>
+            <w:rStyle w:val="ae"/>
+            <w:noProof/>
+          </w:rPr>
+          <w:t>Источники</w:t>
+        </w:r>
+        <w:r>
+          <w:rPr>
+            <w:noProof/>
+            <w:webHidden/>
+          </w:rPr>
+          <w:tab/>
+        </w:r>
+        <w:r>
+          <w:rPr>
+            <w:noProof/>
+            <w:webHidden/>
+          </w:rPr>
+          <w:fldChar w:fldCharType="begin"/>
+        </w:r>
+        <w:r>
+          <w:rPr>
+            <w:noProof/>
+            <w:webHidden/>
+          </w:rPr>
+          <w:instrText xml:space="preserve"> PAGEREF _Toc33060634 \h </w:instrText>
+        </w:r>
+        <w:r>
+          <w:rPr>
+            <w:noProof/>
+            <w:webHidden/>
+          </w:rPr>
+        </w:r>
+        <w:r>
+          <w:rPr>
+            <w:noProof/>
+            <w:webHidden/>
+          </w:rPr>
+          <w:fldChar w:fldCharType="separate"/>
+        </w:r>
+        <w:r>
+          <w:rPr>
+            <w:noProof/>
+            <w:webHidden/>
+          </w:rPr>
+          <w:t>6</w:t>
+        </w:r>
+        <w:r>
+          <w:rPr>
+            <w:noProof/>
+            <w:webHidden/>
+          </w:rPr>
+          <w:fldChar w:fldCharType="end"/>
+        </w:r>
+      </w:hyperlink>
+    </w:p>
+    <w:p>
+      <w:pPr>
         <w:pStyle w:val="GFS0"/>
         <w:numPr>
           <w:ilvl w:val="0"/>
@@ -522,11 +808,12 @@
       <w:pPr>
         <w:pStyle w:val="GFS1"/>
       </w:pPr>
-      <w:bookmarkStart w:id="2" w:name="_Toc32951901"/>
+      <w:bookmarkStart w:id="1" w:name="_Toc33060626"/>
       <w:r>
         <w:lastRenderedPageBreak/>
         <w:t>Понятия</w:t>
       </w:r>
+      <w:bookmarkEnd w:id="1"/>
     </w:p>
     <w:p>
       <w:pPr>
@@ -565,6 +852,7 @@
       <w:pPr>
         <w:pStyle w:val="GFS1"/>
       </w:pPr>
+      <w:bookmarkStart w:id="2" w:name="_Toc33060627"/>
       <w:r>
         <w:t>Допущения и условности</w:t>
       </w:r>
@@ -616,9 +904,11 @@
       <w:pPr>
         <w:pStyle w:val="GFS1"/>
       </w:pPr>
+      <w:bookmarkStart w:id="3" w:name="_Toc33060628"/>
       <w:r>
         <w:t>Графический интерфейс</w:t>
       </w:r>
+      <w:bookmarkEnd w:id="3"/>
     </w:p>
     <w:p>
       <w:pPr>
@@ -811,10 +1101,14 @@
       <w:pPr>
         <w:pStyle w:val="GFS1"/>
       </w:pPr>
+      <w:bookmarkStart w:id="4" w:name="_Toc33060629"/>
+      <w:bookmarkStart w:id="5" w:name="_GoBack"/>
+      <w:bookmarkEnd w:id="5"/>
       <w:r>
         <w:lastRenderedPageBreak/>
         <w:t>Внешний вид</w:t>
       </w:r>
+      <w:bookmarkEnd w:id="4"/>
     </w:p>
     <w:p>
       <w:pPr>
@@ -855,9 +1149,11 @@
       <w:pPr>
         <w:pStyle w:val="GFS1"/>
       </w:pPr>
+      <w:bookmarkStart w:id="6" w:name="_Toc33060630"/>
       <w:r>
         <w:t>Возможности просмотра</w:t>
       </w:r>
+      <w:bookmarkEnd w:id="6"/>
     </w:p>
     <w:p>
       <w:pPr>
@@ -899,11 +1195,11 @@
       <w:pPr>
         <w:pStyle w:val="GFS1"/>
       </w:pPr>
-      <w:bookmarkStart w:id="3" w:name="_Toc32951902"/>
+      <w:bookmarkStart w:id="7" w:name="_Toc33060631"/>
       <w:r>
         <w:t>Свойства элементов</w:t>
       </w:r>
-      <w:bookmarkEnd w:id="3"/>
+      <w:bookmarkEnd w:id="7"/>
     </w:p>
     <w:p>
       <w:pPr>
@@ -1010,10 +1306,7 @@
         </w:numPr>
       </w:pPr>
       <w:r>
-        <w:t>Вязкость</w:t>
-      </w:r>
-      <w:r>
-        <w:t xml:space="preserve"> – параметр замедляющий скорость машины</w:t>
+        <w:t>Вязкость – параметр замедляющий скорость машины</w:t>
       </w:r>
     </w:p>
     <w:p>
@@ -1184,11 +1477,11 @@
       <w:pPr>
         <w:pStyle w:val="GFS1"/>
       </w:pPr>
-      <w:bookmarkStart w:id="4" w:name="_Toc32951903"/>
+      <w:bookmarkStart w:id="8" w:name="_Toc33060632"/>
       <w:r>
         <w:t>Возможность редактировать условия</w:t>
       </w:r>
-      <w:bookmarkEnd w:id="4"/>
+      <w:bookmarkEnd w:id="8"/>
     </w:p>
     <w:p>
       <w:pPr>
@@ -1380,14 +1673,14 @@
       <w:pPr>
         <w:pStyle w:val="GFS1"/>
       </w:pPr>
-      <w:bookmarkStart w:id="5" w:name="_Toc32951904"/>
+      <w:bookmarkStart w:id="9" w:name="_Toc33060633"/>
       <w:r>
         <w:t xml:space="preserve">Требования к </w:t>
       </w:r>
-      <w:bookmarkEnd w:id="5"/>
       <w:r>
         <w:t>Централизованному Контролю Автопилотов</w:t>
       </w:r>
+      <w:bookmarkEnd w:id="9"/>
     </w:p>
     <w:p>
       <w:pPr>
@@ -1511,12 +1804,12 @@
         </w:numPr>
         <w:ind w:left="432"/>
       </w:pPr>
-      <w:bookmarkStart w:id="6" w:name="_Toc32951905"/>
+      <w:bookmarkStart w:id="10" w:name="_Toc33060634"/>
       <w:r>
         <w:lastRenderedPageBreak/>
         <w:t>Источники</w:t>
       </w:r>
-      <w:bookmarkEnd w:id="6"/>
+      <w:bookmarkEnd w:id="10"/>
     </w:p>
     <w:sectPr>
       <w:headerReference w:type="first" r:id="rId9"/>
@@ -9117,7 +9410,7 @@
 </file>
 
 <file path=customXml/itemProps1.xml><?xml version="1.0" encoding="utf-8"?>
-<ds:datastoreItem xmlns:ds="http://schemas.openxmlformats.org/officeDocument/2006/customXml" ds:itemID="{D73B8FB8-8628-4C38-9508-05AA1F63FB69}">
+<ds:datastoreItem xmlns:ds="http://schemas.openxmlformats.org/officeDocument/2006/customXml" ds:itemID="{110BB69D-335F-4CDF-98C4-FAFC5EA4E5B3}">
   <ds:schemaRefs>
     <ds:schemaRef ds:uri="http://schemas.openxmlformats.org/officeDocument/2006/bibliography"/>
   </ds:schemaRefs>

</xml_diff>

<commit_message>
(1) save version architecture with Permeatility; (2) add material causes of traffic jams on the road
</commit_message>
<xml_diff>
--- a/Technical_Specification/Техническое задание.docx
+++ b/Technical_Specification/Техническое задание.docx
@@ -369,21 +369,7 @@
             <w:rStyle w:val="ae"/>
             <w:noProof/>
           </w:rPr>
-          <w:t>4. Внешн</w:t>
-        </w:r>
-        <w:r>
-          <w:rPr>
-            <w:rStyle w:val="ae"/>
-            <w:noProof/>
-          </w:rPr>
-          <w:t>и</w:t>
-        </w:r>
-        <w:r>
-          <w:rPr>
-            <w:rStyle w:val="ae"/>
-            <w:noProof/>
-          </w:rPr>
-          <w:t>й вид</w:t>
+          <w:t>4. Внешний вид</w:t>
         </w:r>
         <w:r>
           <w:rPr>
@@ -867,7 +853,15 @@
         </w:numPr>
       </w:pPr>
       <w:r>
-        <w:t xml:space="preserve">Машина может поворачивать «уголком» (ехала прямо, и вдруг повернула в сторону на </w:t>
+        <w:t>Машина может поворачивать «уголком»</w:t>
+      </w:r>
+      <w:r>
+        <w:t xml:space="preserve"> и мгновенно</w:t>
+      </w:r>
+      <w:bookmarkStart w:id="3" w:name="_GoBack"/>
+      <w:bookmarkEnd w:id="3"/>
+      <w:r>
+        <w:t xml:space="preserve"> (ехала прямо, и вдруг повернула в сторону на </w:t>
       </w:r>
       <w:proofErr w:type="gramStart"/>
       <w:r>
@@ -904,11 +898,11 @@
       <w:pPr>
         <w:pStyle w:val="GFS1"/>
       </w:pPr>
-      <w:bookmarkStart w:id="3" w:name="_Toc33060628"/>
+      <w:bookmarkStart w:id="4" w:name="_Toc33060628"/>
       <w:r>
         <w:t>Графический интерфейс</w:t>
       </w:r>
-      <w:bookmarkEnd w:id="3"/>
+      <w:bookmarkEnd w:id="4"/>
     </w:p>
     <w:p>
       <w:pPr>
@@ -1101,14 +1095,12 @@
       <w:pPr>
         <w:pStyle w:val="GFS1"/>
       </w:pPr>
-      <w:bookmarkStart w:id="4" w:name="_Toc33060629"/>
-      <w:bookmarkStart w:id="5" w:name="_GoBack"/>
-      <w:bookmarkEnd w:id="5"/>
+      <w:bookmarkStart w:id="5" w:name="_Toc33060629"/>
       <w:r>
         <w:lastRenderedPageBreak/>
         <w:t>Внешний вид</w:t>
       </w:r>
-      <w:bookmarkEnd w:id="4"/>
+      <w:bookmarkEnd w:id="5"/>
     </w:p>
     <w:p>
       <w:pPr>
@@ -1139,7 +1131,7 @@
             <v:path o:extrusionok="f" gradientshapeok="t" o:connecttype="rect"/>
             <o:lock v:ext="edit" aspectratio="t"/>
           </v:shapetype>
-          <v:shape id="_x0000_i1025" type="#_x0000_t75" style="width:538.2pt;height:303pt">
+          <v:shape id="_x0000_i1025" type="#_x0000_t75" style="width:538.3pt;height:303pt">
             <v:imagedata r:id="rId8" o:title="CCoA"/>
           </v:shape>
         </w:pict>
@@ -9410,7 +9402,7 @@
 </file>
 
 <file path=customXml/itemProps1.xml><?xml version="1.0" encoding="utf-8"?>
-<ds:datastoreItem xmlns:ds="http://schemas.openxmlformats.org/officeDocument/2006/customXml" ds:itemID="{110BB69D-335F-4CDF-98C4-FAFC5EA4E5B3}">
+<ds:datastoreItem xmlns:ds="http://schemas.openxmlformats.org/officeDocument/2006/customXml" ds:itemID="{0E54381B-8126-4AB6-A747-AC4A26CFD4A9}">
   <ds:schemaRefs>
     <ds:schemaRef ds:uri="http://schemas.openxmlformats.org/officeDocument/2006/bibliography"/>
   </ds:schemaRefs>

</xml_diff>